<commit_message>
New translations 05 2015春季通讯（选段）.docx(EN-US)
</commit_message>
<xml_diff>
--- a/en-US/05 2015春季通讯（选段）.docx
+++ b/en-US/05 2015春季通讯（选段）.docx
@@ -194,7 +194,7 @@
           <w:rFonts w:eastAsia="Hannotate SC Regular" w:hint="eastAsia"/>
           <w:sz w:val="20"/>
         </w:rPr>
-        <w:t>亲爱的朋友，</w:t>
+        <w:t xml:space="preserve">Dear friends.</w:t>
       </w:r>
     </w:p>
     <w:p>
@@ -217,25 +217,7 @@
         </w:rPr>
       </w:pPr>
       <w:r>
-        <w:rPr>
-          <w:rFonts w:eastAsia="Hannotate SC Regular" w:hint="eastAsia"/>
-          <w:sz w:val="20"/>
-        </w:rPr>
-        <w:t xml:space="preserve">      抱歉，我们用了将近一个月的时间，才把</w:t>
-      </w:r>
-      <w:r>
-        <w:rPr>
-          <w:rFonts w:ascii="Hannotate SC Regular" w:hAnsi="Hannotate SC Regular"/>
-          <w:sz w:val="20"/>
-        </w:rPr>
-        <w:t>2015</w:t>
-      </w:r>
-      <w:r>
-        <w:rPr>
-          <w:rFonts w:eastAsia="Hannotate SC Regular" w:hint="eastAsia"/>
-          <w:sz w:val="20"/>
-        </w:rPr>
-        <w:t xml:space="preserve">年第一个季度的工作报告呈现在您的面前。 我们真是太忙了。 在办公室里，我常常跟同事们说，我们是不是牵的线头太多了。 每个人都忙得不亦乐乎。</w:t>
+        <w:t xml:space="preserve">Sorry, it took us nearly a month to present the work report for the first quarter of 2015 to you. We are so busy. In the office, I often tell my colleagues whether we are pulling too many strings. Everyone is very busy.</w:t>
       </w:r>
     </w:p>
     <w:p>
@@ -252,7 +234,7 @@
           <w:rFonts w:eastAsia="Hannotate SC Regular" w:hint="eastAsia"/>
           <w:sz w:val="20"/>
         </w:rPr>
-        <w:t xml:space="preserve">      最近几个月以来，它基金调整了工作策略，决心致力于传播。 因为我们相信传播的力量，而我们最擅长的，恰恰是传播。 我们制定了全新的工作计划，用我们最擅长的方式，去帮助那些需要帮助的动物。 为了抢时间，我们不得不忙一些。</w:t>
+        <w:t xml:space="preserve">In recent months, its fund has adjusted its work strategy and is committed to communication. Because we believe in the power of communication, and what we are best at is communication. We have made a new work plan to help animals in need in the way we do best. In order to grab time, we have to be busy.</w:t>
       </w:r>
     </w:p>
     <w:p>
@@ -266,17 +248,10 @@
       </w:pPr>
       <w:r>
         <w:rPr>
-          <w:rFonts w:ascii="Hannotate SC Regular" w:hAnsi="Hannotate SC Regular"/>
-          <w:sz w:val="20"/>
-        </w:rPr>
-        <w:t xml:space="preserve">      </w:t>
-      </w:r>
-      <w:r>
-        <w:rPr>
           <w:rFonts w:eastAsia="Hannotate SC Regular" w:hint="eastAsia"/>
           <w:sz w:val="20"/>
         </w:rPr>
-        <w:t xml:space="preserve">自从去年八月初加入它基金以来，虽然兴奋，我的心情却一直夹杂着忐忑。 在这样一个民间公益组织普遍发育不良，没有什么经验可以借鉴的大环境中，它基金的策略正确吗？ 我会把它基金带去哪里？ 巨大的责任面前，我怎能不如履薄冰？</w:t>
+        <w:t xml:space="preserve">      Since I joined the fund in early August last year, although I am excited, my mood has been mixed with apprehension. In such an environment where non-governmental public welfare organizations are generally stunted and have no experience to learn from, is its fund strategy correct? Where would I take its fund? How can I not walk on thin ice in the face of huge responsibilities?</w:t>
       </w:r>
     </w:p>
     <w:p>
@@ -293,7 +268,7 @@
           <w:rFonts w:eastAsia="Hannotate SC Regular" w:hint="eastAsia"/>
           <w:sz w:val="20"/>
         </w:rPr>
-        <w:t xml:space="preserve">自从去年八月初加入它基金以来，虽然兴奋，我的心情却一直夹杂着忐忑。 在这样一个民间公益组织普遍发育不良，没有什么经验可以借鉴的大环境中，它基金的策略正确吗？ 我会把它基金带去哪里？ 巨大的责任面前，我怎能不如履薄冰？</w:t>
+        <w:t xml:space="preserve">Since I joined the fund in early August last year, although I am excited, my mood has been mixed with apprehension. In such an environment where non-governmental public welfare organizations are generally stunted and have no experience to learn from, is its fund strategy correct? Where would I take its fund? How can I not walk on thin ice in the face of huge responsibilities?</w:t>
       </w:r>
     </w:p>
     <w:p>
@@ -306,25 +281,7 @@
         </w:rPr>
       </w:pPr>
       <w:r>
-        <w:rPr>
-          <w:rFonts w:eastAsia="Hannotate SC Regular" w:hint="eastAsia"/>
-          <w:sz w:val="20"/>
-        </w:rPr>
-        <w:t xml:space="preserve">      八个月以来，特别是今年的前三个月，它基金的同事们紧锣密鼓地做了很多事，现在看来，我们的策略似乎还算对路。 这份通讯是我们</w:t>
-      </w:r>
-      <w:r>
-        <w:rPr>
-          <w:rFonts w:ascii="Hannotate SC Regular" w:hAnsi="Hannotate SC Regular"/>
-          <w:sz w:val="20"/>
-        </w:rPr>
-        <w:t>2015</w:t>
-      </w:r>
-      <w:r>
-        <w:rPr>
-          <w:rFonts w:eastAsia="Hannotate SC Regular" w:hint="eastAsia"/>
-          <w:sz w:val="20"/>
-        </w:rPr>
-        <w:t xml:space="preserve">年的第一份工作报告。 希望您能通过它，了解我们这样一个充满激情的、独特的动物保护公益基金会。</w:t>
+        <w:t xml:space="preserve">Over the past eight months, especially in the first three months of this year, its fund colleagues have made great efforts to do a lot of things, and now it seems that our strategy is on the right track. This newsletter is our first work report in 2015. I hope you can learn about our passionate and unique animal protection public welfare foundation through it.</w:t>
       </w:r>
     </w:p>
     <w:p>
@@ -341,7 +298,7 @@
           <w:rFonts w:eastAsia="Hannotate SC Regular" w:hint="eastAsia"/>
           <w:sz w:val="20"/>
         </w:rPr>
-        <w:t xml:space="preserve">      一个公益组织的健康成长，离不开一个良好的工作策略，离不开一个执行力超强的团队，也离不开它最坚定的支持者们。 它基金当然也不例外。 模仿习总的口气，我要给我的同事和它基金的支持者们点赞。</w:t>
+        <w:t xml:space="preserve">The healthy growth of a public welfare organization is inseparable from a good working strategy, a team with strong executive ability, and its most staunch supporters. Its fund is of course no exception. Imitating the tone of President Xi, I would like to give likes to my colleagues and the supporters of the fund.</w:t>
       </w:r>
       <w:r>
         <w:rPr>
@@ -442,25 +399,7 @@
         <w:tab/>
       </w:r>
       <w:r>
-        <w:rPr>
-          <w:rFonts w:eastAsia="Hannotate SC Regular" w:hint="eastAsia"/>
-          <w:sz w:val="20"/>
-        </w:rPr>
-        <w:t>它基金执行秘书长</w:t>
-      </w:r>
-      <w:r>
-        <w:rPr>
-          <w:rFonts w:ascii="Hannotate SC Regular" w:hAnsi="Hannotate SC Regular"/>
-          <w:sz w:val="20"/>
-        </w:rPr>
-        <w:t xml:space="preserve"> </w:t>
-      </w:r>
-      <w:r>
-        <w:rPr>
-          <w:rFonts w:eastAsia="Hannotate SC Regular" w:hint="eastAsia"/>
-          <w:sz w:val="20"/>
-        </w:rPr>
-        <w:t>张小海</w:t>
+        <w:t xml:space="preserve">Zhang Xiaohai, Executive Secretary of its Fund</w:t>
       </w:r>
     </w:p>
     <w:p>
@@ -477,6 +416,9 @@
           <w:cols w:space="720"/>
         </w:sectPr>
       </w:pPr>
+      <w:r>
+        <w:t xml:space="preserve">April 22, 2015</w:t>
+      </w:r>
       <w:r>
         <w:rPr>
           <w:rFonts w:ascii="Hannotate SC Regular" w:hAnsi="Hannotate SC Regular"/>
@@ -489,42 +431,6 @@
         <w:tab/>
         <w:tab/>
         <w:tab/>
-        <w:t>2015</w:t>
-      </w:r>
-      <w:r>
-        <w:rPr>
-          <w:rFonts w:ascii="宋体" w:hAnsi="宋体" w:cs="宋体" w:eastAsia="宋体" w:hint="eastAsia"/>
-          <w:sz w:val="20"/>
-        </w:rPr>
-        <w:t>年</w:t>
-      </w:r>
-      <w:r>
-        <w:rPr>
-          <w:rFonts w:ascii="Hannotate SC Regular" w:hAnsi="Hannotate SC Regular"/>
-          <w:sz w:val="20"/>
-        </w:rPr>
-        <w:t>4</w:t>
-      </w:r>
-      <w:r>
-        <w:rPr>
-          <w:rFonts w:ascii="宋体" w:hAnsi="宋体" w:cs="宋体" w:eastAsia="宋体" w:hint="eastAsia"/>
-          <w:sz w:val="20"/>
-        </w:rPr>
-        <w:t>月</w:t>
-      </w:r>
-      <w:r>
-        <w:rPr>
-          <w:rFonts w:ascii="Hannotate SC Regular" w:hAnsi="Hannotate SC Regular"/>
-          <w:sz w:val="20"/>
-        </w:rPr>
-        <w:t>22</w:t>
-      </w:r>
-      <w:r>
-        <w:rPr>
-          <w:rFonts w:ascii="宋体" w:hAnsi="宋体" w:cs="宋体" w:eastAsia="宋体" w:hint="eastAsia"/>
-          <w:sz w:val="20"/>
-        </w:rPr>
-        <w:t>日</w:t>
       </w:r>
       <w:r>
         <mc:AlternateContent>
@@ -574,7 +480,7 @@
                               </w:rPr>
                             </w:pPr>
                             <w:r>
-                              <w:t>1</w:t>
+                              <w:t>one</w:t>
                             </w:r>
                           </w:p>
                         </w:txbxContent>

</xml_diff>